<commit_message>
Francisco Manuel chan colli-EJERCICIOS TECNICOS PROGRAMADOR BACK END
</commit_message>
<xml_diff>
--- a/Reporte de actividades.docx
+++ b/Reporte de actividades.docx
@@ -51,6 +51,7 @@
           <w:szCs w:val="19"/>
         </w:rPr>
       </w:pPr>
+      <w:proofErr w:type="spellStart"/>
       <w:r>
         <w:rPr>
           <w:rFonts w:ascii="Consolas" w:hAnsi="Consolas" w:cs="Consolas"/>
@@ -60,6 +61,7 @@
         </w:rPr>
         <w:t>select</w:t>
       </w:r>
+      <w:proofErr w:type="spellEnd"/>
       <w:r>
         <w:rPr>
           <w:rFonts w:ascii="Consolas" w:hAnsi="Consolas" w:cs="Consolas"/>
@@ -83,6 +85,7 @@
           <w:szCs w:val="19"/>
         </w:rPr>
       </w:pPr>
+      <w:proofErr w:type="spellStart"/>
       <w:proofErr w:type="gramStart"/>
       <w:r>
         <w:rPr>
@@ -220,6 +223,7 @@
         </w:rPr>
         <w:t>rating_date</w:t>
       </w:r>
+      <w:proofErr w:type="spellEnd"/>
     </w:p>
     <w:p>
       <w:pPr>
@@ -234,6 +238,7 @@
           <w:szCs w:val="19"/>
         </w:rPr>
       </w:pPr>
+      <w:proofErr w:type="spellStart"/>
       <w:r>
         <w:rPr>
           <w:rFonts w:ascii="Consolas" w:hAnsi="Consolas" w:cs="Consolas"/>
@@ -243,15 +248,37 @@
         </w:rPr>
         <w:t>from</w:t>
       </w:r>
-      <w:r>
-        <w:rPr>
-          <w:rFonts w:ascii="Consolas" w:hAnsi="Consolas" w:cs="Consolas"/>
-          <w:color w:val="000000"/>
-          <w:sz w:val="19"/>
-          <w:szCs w:val="19"/>
-        </w:rPr>
-        <w:t xml:space="preserve"> ratings ra </w:t>
-      </w:r>
+      <w:proofErr w:type="spellEnd"/>
+      <w:r>
+        <w:rPr>
+          <w:rFonts w:ascii="Consolas" w:hAnsi="Consolas" w:cs="Consolas"/>
+          <w:color w:val="000000"/>
+          <w:sz w:val="19"/>
+          <w:szCs w:val="19"/>
+        </w:rPr>
+        <w:t xml:space="preserve"> ratings </w:t>
+      </w:r>
+      <w:proofErr w:type="spellStart"/>
+      <w:r>
+        <w:rPr>
+          <w:rFonts w:ascii="Consolas" w:hAnsi="Consolas" w:cs="Consolas"/>
+          <w:color w:val="000000"/>
+          <w:sz w:val="19"/>
+          <w:szCs w:val="19"/>
+        </w:rPr>
+        <w:t>ra</w:t>
+      </w:r>
+      <w:proofErr w:type="spellEnd"/>
+      <w:r>
+        <w:rPr>
+          <w:rFonts w:ascii="Consolas" w:hAnsi="Consolas" w:cs="Consolas"/>
+          <w:color w:val="000000"/>
+          <w:sz w:val="19"/>
+          <w:szCs w:val="19"/>
+        </w:rPr>
+        <w:t xml:space="preserve"> </w:t>
+      </w:r>
+      <w:proofErr w:type="spellStart"/>
       <w:r>
         <w:rPr>
           <w:rFonts w:ascii="Consolas" w:hAnsi="Consolas" w:cs="Consolas"/>
@@ -261,6 +288,7 @@
         </w:rPr>
         <w:t>inner</w:t>
       </w:r>
+      <w:proofErr w:type="spellEnd"/>
       <w:r>
         <w:rPr>
           <w:rFonts w:ascii="Consolas" w:hAnsi="Consolas" w:cs="Consolas"/>
@@ -270,6 +298,7 @@
         </w:rPr>
         <w:t xml:space="preserve"> </w:t>
       </w:r>
+      <w:proofErr w:type="spellStart"/>
       <w:r>
         <w:rPr>
           <w:rFonts w:ascii="Consolas" w:hAnsi="Consolas" w:cs="Consolas"/>
@@ -279,6 +308,7 @@
         </w:rPr>
         <w:t>join</w:t>
       </w:r>
+      <w:proofErr w:type="spellEnd"/>
       <w:r>
         <w:rPr>
           <w:rFonts w:ascii="Consolas" w:hAnsi="Consolas" w:cs="Consolas"/>
@@ -302,15 +332,27 @@
           <w:szCs w:val="19"/>
         </w:rPr>
       </w:pPr>
-      <w:r>
-        <w:rPr>
-          <w:rFonts w:ascii="Consolas" w:hAnsi="Consolas" w:cs="Consolas"/>
-          <w:color w:val="000000"/>
-          <w:sz w:val="19"/>
-          <w:szCs w:val="19"/>
-        </w:rPr>
-        <w:t xml:space="preserve">books b </w:t>
-      </w:r>
+      <w:proofErr w:type="spellStart"/>
+      <w:r>
+        <w:rPr>
+          <w:rFonts w:ascii="Consolas" w:hAnsi="Consolas" w:cs="Consolas"/>
+          <w:color w:val="000000"/>
+          <w:sz w:val="19"/>
+          <w:szCs w:val="19"/>
+        </w:rPr>
+        <w:t>books</w:t>
+      </w:r>
+      <w:proofErr w:type="spellEnd"/>
+      <w:r>
+        <w:rPr>
+          <w:rFonts w:ascii="Consolas" w:hAnsi="Consolas" w:cs="Consolas"/>
+          <w:color w:val="000000"/>
+          <w:sz w:val="19"/>
+          <w:szCs w:val="19"/>
+        </w:rPr>
+        <w:t xml:space="preserve"> b </w:t>
+      </w:r>
+      <w:proofErr w:type="spellStart"/>
       <w:r>
         <w:rPr>
           <w:rFonts w:ascii="Consolas" w:hAnsi="Consolas" w:cs="Consolas"/>
@@ -320,14 +362,25 @@
         </w:rPr>
         <w:t>on</w:t>
       </w:r>
-      <w:r>
-        <w:rPr>
-          <w:rFonts w:ascii="Consolas" w:hAnsi="Consolas" w:cs="Consolas"/>
-          <w:color w:val="000000"/>
-          <w:sz w:val="19"/>
-          <w:szCs w:val="19"/>
-        </w:rPr>
-        <w:t xml:space="preserve"> ra</w:t>
+      <w:proofErr w:type="spellEnd"/>
+      <w:r>
+        <w:rPr>
+          <w:rFonts w:ascii="Consolas" w:hAnsi="Consolas" w:cs="Consolas"/>
+          <w:color w:val="000000"/>
+          <w:sz w:val="19"/>
+          <w:szCs w:val="19"/>
+        </w:rPr>
+        <w:t xml:space="preserve"> </w:t>
+      </w:r>
+      <w:proofErr w:type="spellStart"/>
+      <w:r>
+        <w:rPr>
+          <w:rFonts w:ascii="Consolas" w:hAnsi="Consolas" w:cs="Consolas"/>
+          <w:color w:val="000000"/>
+          <w:sz w:val="19"/>
+          <w:szCs w:val="19"/>
+        </w:rPr>
+        <w:t>ra</w:t>
       </w:r>
       <w:r>
         <w:rPr>
@@ -347,6 +400,7 @@
         </w:rPr>
         <w:t>book_id</w:t>
       </w:r>
+      <w:proofErr w:type="spellEnd"/>
       <w:r>
         <w:rPr>
           <w:rFonts w:ascii="Consolas" w:hAnsi="Consolas" w:cs="Consolas"/>
@@ -356,6 +410,7 @@
         </w:rPr>
         <w:t>=</w:t>
       </w:r>
+      <w:proofErr w:type="spellStart"/>
       <w:r>
         <w:rPr>
           <w:rFonts w:ascii="Consolas" w:hAnsi="Consolas" w:cs="Consolas"/>
@@ -381,8 +436,19 @@
           <w:sz w:val="19"/>
           <w:szCs w:val="19"/>
         </w:rPr>
-        <w:t xml:space="preserve">id </w:t>
-      </w:r>
+        <w:t>id</w:t>
+      </w:r>
+      <w:proofErr w:type="spellEnd"/>
+      <w:r>
+        <w:rPr>
+          <w:rFonts w:ascii="Consolas" w:hAnsi="Consolas" w:cs="Consolas"/>
+          <w:color w:val="000000"/>
+          <w:sz w:val="19"/>
+          <w:szCs w:val="19"/>
+        </w:rPr>
+        <w:t xml:space="preserve"> </w:t>
+      </w:r>
+      <w:proofErr w:type="spellStart"/>
       <w:r>
         <w:rPr>
           <w:rFonts w:ascii="Consolas" w:hAnsi="Consolas" w:cs="Consolas"/>
@@ -392,6 +458,7 @@
         </w:rPr>
         <w:t>inner</w:t>
       </w:r>
+      <w:proofErr w:type="spellEnd"/>
       <w:r>
         <w:rPr>
           <w:rFonts w:ascii="Consolas" w:hAnsi="Consolas" w:cs="Consolas"/>
@@ -401,6 +468,7 @@
         </w:rPr>
         <w:t xml:space="preserve"> </w:t>
       </w:r>
+      <w:proofErr w:type="spellStart"/>
       <w:r>
         <w:rPr>
           <w:rFonts w:ascii="Consolas" w:hAnsi="Consolas" w:cs="Consolas"/>
@@ -410,6 +478,7 @@
         </w:rPr>
         <w:t>join</w:t>
       </w:r>
+      <w:proofErr w:type="spellEnd"/>
       <w:r>
         <w:rPr>
           <w:rFonts w:ascii="Consolas" w:hAnsi="Consolas" w:cs="Consolas"/>
@@ -433,15 +502,27 @@
           <w:szCs w:val="19"/>
         </w:rPr>
       </w:pPr>
-      <w:r>
-        <w:rPr>
-          <w:rFonts w:ascii="Consolas" w:hAnsi="Consolas" w:cs="Consolas"/>
-          <w:color w:val="000000"/>
-          <w:sz w:val="19"/>
-          <w:szCs w:val="19"/>
-        </w:rPr>
-        <w:t xml:space="preserve">reviewers re </w:t>
-      </w:r>
+      <w:proofErr w:type="spellStart"/>
+      <w:r>
+        <w:rPr>
+          <w:rFonts w:ascii="Consolas" w:hAnsi="Consolas" w:cs="Consolas"/>
+          <w:color w:val="000000"/>
+          <w:sz w:val="19"/>
+          <w:szCs w:val="19"/>
+        </w:rPr>
+        <w:t>reviewers</w:t>
+      </w:r>
+      <w:proofErr w:type="spellEnd"/>
+      <w:r>
+        <w:rPr>
+          <w:rFonts w:ascii="Consolas" w:hAnsi="Consolas" w:cs="Consolas"/>
+          <w:color w:val="000000"/>
+          <w:sz w:val="19"/>
+          <w:szCs w:val="19"/>
+        </w:rPr>
+        <w:t xml:space="preserve"> re </w:t>
+      </w:r>
+      <w:proofErr w:type="spellStart"/>
       <w:r>
         <w:rPr>
           <w:rFonts w:ascii="Consolas" w:hAnsi="Consolas" w:cs="Consolas"/>
@@ -451,14 +532,25 @@
         </w:rPr>
         <w:t>on</w:t>
       </w:r>
-      <w:r>
-        <w:rPr>
-          <w:rFonts w:ascii="Consolas" w:hAnsi="Consolas" w:cs="Consolas"/>
-          <w:color w:val="000000"/>
-          <w:sz w:val="19"/>
-          <w:szCs w:val="19"/>
-        </w:rPr>
-        <w:t xml:space="preserve"> ra</w:t>
+      <w:proofErr w:type="spellEnd"/>
+      <w:r>
+        <w:rPr>
+          <w:rFonts w:ascii="Consolas" w:hAnsi="Consolas" w:cs="Consolas"/>
+          <w:color w:val="000000"/>
+          <w:sz w:val="19"/>
+          <w:szCs w:val="19"/>
+        </w:rPr>
+        <w:t xml:space="preserve"> </w:t>
+      </w:r>
+      <w:proofErr w:type="spellStart"/>
+      <w:r>
+        <w:rPr>
+          <w:rFonts w:ascii="Consolas" w:hAnsi="Consolas" w:cs="Consolas"/>
+          <w:color w:val="000000"/>
+          <w:sz w:val="19"/>
+          <w:szCs w:val="19"/>
+        </w:rPr>
+        <w:t>ra</w:t>
       </w:r>
       <w:r>
         <w:rPr>
@@ -478,6 +570,7 @@
         </w:rPr>
         <w:t>reviewer_id</w:t>
       </w:r>
+      <w:proofErr w:type="spellEnd"/>
       <w:r>
         <w:rPr>
           <w:rFonts w:ascii="Consolas" w:hAnsi="Consolas" w:cs="Consolas"/>
@@ -487,6 +580,7 @@
         </w:rPr>
         <w:t>=</w:t>
       </w:r>
+      <w:proofErr w:type="spellStart"/>
       <w:r>
         <w:rPr>
           <w:rFonts w:ascii="Consolas" w:hAnsi="Consolas" w:cs="Consolas"/>
@@ -514,6 +608,7 @@
         </w:rPr>
         <w:t>id</w:t>
       </w:r>
+      <w:proofErr w:type="spellEnd"/>
     </w:p>
     <w:p>
       <w:pPr>
@@ -524,6 +619,7 @@
           <w:szCs w:val="19"/>
         </w:rPr>
       </w:pPr>
+      <w:proofErr w:type="spellStart"/>
       <w:r>
         <w:rPr>
           <w:rFonts w:ascii="Consolas" w:hAnsi="Consolas" w:cs="Consolas"/>
@@ -533,6 +629,7 @@
         </w:rPr>
         <w:t>order</w:t>
       </w:r>
+      <w:proofErr w:type="spellEnd"/>
       <w:r>
         <w:rPr>
           <w:rFonts w:ascii="Consolas" w:hAnsi="Consolas" w:cs="Consolas"/>
@@ -542,6 +639,7 @@
         </w:rPr>
         <w:t xml:space="preserve"> </w:t>
       </w:r>
+      <w:proofErr w:type="spellStart"/>
       <w:r>
         <w:rPr>
           <w:rFonts w:ascii="Consolas" w:hAnsi="Consolas" w:cs="Consolas"/>
@@ -551,6 +649,7 @@
         </w:rPr>
         <w:t>by</w:t>
       </w:r>
+      <w:proofErr w:type="spellEnd"/>
       <w:r>
         <w:rPr>
           <w:rFonts w:ascii="Consolas" w:hAnsi="Consolas" w:cs="Consolas"/>
@@ -587,6 +686,7 @@
         </w:rPr>
         <w:t xml:space="preserve"> </w:t>
       </w:r>
+      <w:proofErr w:type="spellStart"/>
       <w:proofErr w:type="gramStart"/>
       <w:r>
         <w:rPr>
@@ -597,6 +697,7 @@
         </w:rPr>
         <w:t>asc</w:t>
       </w:r>
+      <w:proofErr w:type="spellEnd"/>
       <w:r>
         <w:rPr>
           <w:rFonts w:ascii="Consolas" w:hAnsi="Consolas" w:cs="Consolas"/>
@@ -615,6 +716,7 @@
         </w:rPr>
         <w:t>,</w:t>
       </w:r>
+      <w:proofErr w:type="spellStart"/>
       <w:r>
         <w:rPr>
           <w:rFonts w:ascii="Consolas" w:hAnsi="Consolas" w:cs="Consolas"/>
@@ -641,8 +743,19 @@
           <w:sz w:val="19"/>
           <w:szCs w:val="19"/>
         </w:rPr>
-        <w:t xml:space="preserve">title </w:t>
-      </w:r>
+        <w:t>title</w:t>
+      </w:r>
+      <w:proofErr w:type="spellEnd"/>
+      <w:r>
+        <w:rPr>
+          <w:rFonts w:ascii="Consolas" w:hAnsi="Consolas" w:cs="Consolas"/>
+          <w:color w:val="000000"/>
+          <w:sz w:val="19"/>
+          <w:szCs w:val="19"/>
+        </w:rPr>
+        <w:t xml:space="preserve"> </w:t>
+      </w:r>
+      <w:proofErr w:type="spellStart"/>
       <w:r>
         <w:rPr>
           <w:rFonts w:ascii="Consolas" w:hAnsi="Consolas" w:cs="Consolas"/>
@@ -652,6 +765,7 @@
         </w:rPr>
         <w:t>asc</w:t>
       </w:r>
+      <w:proofErr w:type="spellEnd"/>
       <w:r>
         <w:rPr>
           <w:rFonts w:ascii="Consolas" w:hAnsi="Consolas" w:cs="Consolas"/>
@@ -670,6 +784,7 @@
         </w:rPr>
         <w:t xml:space="preserve"> rating </w:t>
       </w:r>
+      <w:proofErr w:type="spellStart"/>
       <w:r>
         <w:rPr>
           <w:rFonts w:ascii="Consolas" w:hAnsi="Consolas" w:cs="Consolas"/>
@@ -679,6 +794,7 @@
         </w:rPr>
         <w:t>desc</w:t>
       </w:r>
+      <w:proofErr w:type="spellEnd"/>
     </w:p>
     <w:p>
       <w:pPr>
@@ -759,7 +875,29 @@
           <w:sz w:val="48"/>
           <w:szCs w:val="48"/>
         </w:rPr>
-        <w:t>2. Programming Test</w:t>
+        <w:t xml:space="preserve">2. </w:t>
+      </w:r>
+      <w:proofErr w:type="spellStart"/>
+      <w:r>
+        <w:rPr>
+          <w:b/>
+          <w:bCs/>
+          <w:color w:val="1D2C34"/>
+          <w:sz w:val="48"/>
+          <w:szCs w:val="48"/>
+        </w:rPr>
+        <w:t>Programming</w:t>
+      </w:r>
+      <w:proofErr w:type="spellEnd"/>
+      <w:r>
+        <w:rPr>
+          <w:b/>
+          <w:bCs/>
+          <w:color w:val="1D2C34"/>
+          <w:sz w:val="48"/>
+          <w:szCs w:val="48"/>
+        </w:rPr>
+        <w:t xml:space="preserve"> Test</w:t>
       </w:r>
     </w:p>
     <w:p>
@@ -791,7 +929,15 @@
         <w:t>,</w:t>
       </w:r>
       <w:r>
-        <w:t xml:space="preserve"> poder hacer las peticiones get,</w:t>
+        <w:t xml:space="preserve"> poder hacer las peticiones </w:t>
+      </w:r>
+      <w:proofErr w:type="spellStart"/>
+      <w:r>
+        <w:t>get</w:t>
+      </w:r>
+      <w:proofErr w:type="spellEnd"/>
+      <w:r>
+        <w:t>,</w:t>
       </w:r>
       <w:r>
         <w:t xml:space="preserve"> </w:t>
@@ -802,15 +948,22 @@
       <w:r>
         <w:t xml:space="preserve"> </w:t>
       </w:r>
-      <w:r>
-        <w:t>put,</w:t>
+      <w:proofErr w:type="spellStart"/>
+      <w:r>
+        <w:t>put</w:t>
+      </w:r>
+      <w:proofErr w:type="spellEnd"/>
+      <w:r>
+        <w:t>,</w:t>
       </w:r>
       <w:r>
         <w:t xml:space="preserve"> </w:t>
       </w:r>
+      <w:proofErr w:type="spellStart"/>
       <w:r>
         <w:t>delete</w:t>
       </w:r>
+      <w:proofErr w:type="spellEnd"/>
       <w:r>
         <w:t>.</w:t>
       </w:r>
@@ -824,7 +977,15 @@
         <w:t xml:space="preserve">i idea era una vez exportada la base de datos genero procedimientos almacenados </w:t>
       </w:r>
       <w:r>
-        <w:t xml:space="preserve">en SQLServer </w:t>
+        <w:t xml:space="preserve">en </w:t>
+      </w:r>
+      <w:proofErr w:type="spellStart"/>
+      <w:r>
+        <w:t>SQLServer</w:t>
+      </w:r>
+      <w:proofErr w:type="spellEnd"/>
+      <w:r>
+        <w:t xml:space="preserve"> </w:t>
       </w:r>
       <w:r>
         <w:t>y los</w:t>
@@ -833,7 +994,15 @@
         <w:t xml:space="preserve"> llamo</w:t>
       </w:r>
       <w:r>
-        <w:t xml:space="preserve"> desde mi api en nodejs y ahí estarían todas mis funciones.</w:t>
+        <w:t xml:space="preserve"> desde mi api en </w:t>
+      </w:r>
+      <w:proofErr w:type="spellStart"/>
+      <w:r>
+        <w:t>nodejs</w:t>
+      </w:r>
+      <w:proofErr w:type="spellEnd"/>
+      <w:r>
+        <w:t xml:space="preserve"> y ahí estarían todas mis funciones.</w:t>
       </w:r>
     </w:p>
     <w:p>
@@ -865,14 +1034,7 @@
           <w:b/>
           <w:bCs/>
         </w:rPr>
-        <w:t>1</w:t>
-      </w:r>
-      <w:r>
-        <w:rPr>
-          <w:b/>
-          <w:bCs/>
-        </w:rPr>
-        <w:t xml:space="preserve">.Ejecute el </w:t>
+        <w:t xml:space="preserve">1.Ejecute el </w:t>
       </w:r>
       <w:proofErr w:type="gramStart"/>
       <w:r>
@@ -882,86 +1044,47 @@
         </w:rPr>
         <w:t>script(</w:t>
       </w:r>
+      <w:proofErr w:type="spellStart"/>
       <w:proofErr w:type="gramEnd"/>
       <w:r>
         <w:rPr>
           <w:b/>
           <w:bCs/>
         </w:rPr>
-        <w:t>ScriptDatabase</w:t>
-      </w:r>
-      <w:r>
-        <w:rPr>
-          <w:b/>
-          <w:bCs/>
-        </w:rPr>
-        <w:t xml:space="preserve">.sql) </w:t>
-      </w:r>
-    </w:p>
-    <w:p>
-      <w:pPr>
-        <w:rPr>
-          <w:b/>
-          <w:bCs/>
-        </w:rPr>
-      </w:pPr>
-      <w:r>
-        <w:rPr>
-          <w:b/>
-          <w:bCs/>
-        </w:rPr>
-        <w:t xml:space="preserve">2.Abrir una terminal y </w:t>
-      </w:r>
-      <w:r>
-        <w:rPr>
-          <w:b/>
-          <w:bCs/>
-        </w:rPr>
-        <w:t>escribes npm install dentro de la ruta del proyecto</w:t>
-      </w:r>
-      <w:r>
-        <w:rPr>
-          <w:b/>
-          <w:bCs/>
-        </w:rPr>
-        <w:t xml:space="preserve"> para instalar las dependencias.</w:t>
-      </w:r>
-    </w:p>
-    <w:p>
-      <w:pPr>
-        <w:rPr>
-          <w:b/>
-          <w:bCs/>
-        </w:rPr>
-      </w:pPr>
-      <w:r>
-        <w:rPr>
-          <w:b/>
-          <w:bCs/>
-        </w:rPr>
-        <w:t>3.</w:t>
-      </w:r>
-      <w:r>
-        <w:rPr>
-          <w:b/>
-          <w:bCs/>
-        </w:rPr>
-        <w:t>E</w:t>
-      </w:r>
-      <w:r>
-        <w:rPr>
-          <w:b/>
-          <w:bCs/>
-        </w:rPr>
-        <w:t>jecuta el proyecto</w:t>
-      </w:r>
-      <w:r>
-        <w:rPr>
-          <w:b/>
-          <w:bCs/>
-        </w:rPr>
-        <w:t>,</w:t>
-      </w:r>
+        <w:t>ScriptDatabase.sql</w:t>
+      </w:r>
+      <w:proofErr w:type="spellEnd"/>
+      <w:r>
+        <w:rPr>
+          <w:b/>
+          <w:bCs/>
+        </w:rPr>
+        <w:t xml:space="preserve">) </w:t>
+      </w:r>
+    </w:p>
+    <w:p>
+      <w:pPr>
+        <w:rPr>
+          <w:b/>
+          <w:bCs/>
+        </w:rPr>
+      </w:pPr>
+      <w:r>
+        <w:rPr>
+          <w:b/>
+          <w:bCs/>
+        </w:rPr>
+        <w:t>2.Abrir una terminal y escribes (</w:t>
+      </w:r>
+      <w:proofErr w:type="spellStart"/>
+      <w:r>
+        <w:rPr>
+          <w:b/>
+          <w:bCs/>
+        </w:rPr>
+        <w:t>npm</w:t>
+      </w:r>
+      <w:proofErr w:type="spellEnd"/>
       <w:r>
         <w:rPr>
           <w:b/>
@@ -969,50 +1092,210 @@
         </w:rPr>
         <w:t xml:space="preserve"> </w:t>
       </w:r>
-      <w:r>
-        <w:rPr>
-          <w:b/>
-          <w:bCs/>
-        </w:rPr>
-        <w:t>escriba</w:t>
-      </w:r>
-      <w:r>
-        <w:rPr>
-          <w:b/>
-          <w:bCs/>
-        </w:rPr>
-        <w:t xml:space="preserve"> en la terminal (npm run start)</w:t>
-      </w:r>
-      <w:r>
-        <w:rPr>
-          <w:b/>
-          <w:bCs/>
-        </w:rPr>
-        <w:t>.</w:t>
-      </w:r>
-    </w:p>
-    <w:p>
-      <w:pPr>
-        <w:rPr>
-          <w:b/>
-          <w:bCs/>
-        </w:rPr>
-      </w:pPr>
-      <w:r>
-        <w:rPr>
-          <w:b/>
-          <w:bCs/>
-        </w:rPr>
-        <w:t>4.Listo</w:t>
-      </w:r>
-    </w:p>
-    <w:p>
-      <w:pPr>
-        <w:rPr>
-          <w:b/>
-          <w:bCs/>
-        </w:rPr>
-      </w:pPr>
+      <w:proofErr w:type="spellStart"/>
+      <w:r>
+        <w:rPr>
+          <w:b/>
+          <w:bCs/>
+        </w:rPr>
+        <w:t>install</w:t>
+      </w:r>
+      <w:proofErr w:type="spellEnd"/>
+      <w:r>
+        <w:rPr>
+          <w:b/>
+          <w:bCs/>
+        </w:rPr>
+        <w:t>) dentro de la ruta del proyecto para instalar las dependencias.</w:t>
+      </w:r>
+    </w:p>
+    <w:p>
+      <w:pPr>
+        <w:rPr>
+          <w:b/>
+          <w:bCs/>
+        </w:rPr>
+      </w:pPr>
+      <w:r>
+        <w:rPr>
+          <w:b/>
+          <w:bCs/>
+        </w:rPr>
+        <w:t xml:space="preserve">3.Modificar </w:t>
+      </w:r>
+      <w:proofErr w:type="spellStart"/>
+      <w:r>
+        <w:rPr>
+          <w:b/>
+          <w:bCs/>
+        </w:rPr>
+        <w:t>parametros</w:t>
+      </w:r>
+      <w:proofErr w:type="spellEnd"/>
+      <w:r>
+        <w:rPr>
+          <w:b/>
+          <w:bCs/>
+        </w:rPr>
+        <w:t xml:space="preserve"> de </w:t>
+      </w:r>
+      <w:proofErr w:type="spellStart"/>
+      <w:r>
+        <w:rPr>
+          <w:b/>
+          <w:bCs/>
+        </w:rPr>
+        <w:t>conexion</w:t>
+      </w:r>
+      <w:proofErr w:type="spellEnd"/>
+      <w:r>
+        <w:rPr>
+          <w:b/>
+          <w:bCs/>
+        </w:rPr>
+        <w:t xml:space="preserve"> en el archivo que se </w:t>
+      </w:r>
+      <w:proofErr w:type="spellStart"/>
+      <w:r>
+        <w:rPr>
+          <w:b/>
+          <w:bCs/>
+        </w:rPr>
+        <w:t>ncuentra</w:t>
+      </w:r>
+      <w:proofErr w:type="spellEnd"/>
+      <w:r>
+        <w:rPr>
+          <w:b/>
+          <w:bCs/>
+        </w:rPr>
+        <w:t xml:space="preserve"> la carpeta /</w:t>
+      </w:r>
+      <w:proofErr w:type="spellStart"/>
+      <w:r>
+        <w:rPr>
+          <w:b/>
+          <w:bCs/>
+        </w:rPr>
+        <w:t>db_SqlServer</w:t>
+      </w:r>
+      <w:proofErr w:type="spellEnd"/>
+      <w:r>
+        <w:rPr>
+          <w:b/>
+          <w:bCs/>
+        </w:rPr>
+        <w:t>/databaseSqlServer.js</w:t>
+      </w:r>
+    </w:p>
+    <w:p>
+      <w:pPr>
+        <w:rPr>
+          <w:b/>
+          <w:bCs/>
+        </w:rPr>
+      </w:pPr>
+      <w:r>
+        <w:rPr>
+          <w:b/>
+          <w:bCs/>
+        </w:rPr>
+        <w:t>4.Ejecuta el proyecto, escriba en la terminal (</w:t>
+      </w:r>
+      <w:proofErr w:type="spellStart"/>
+      <w:r>
+        <w:rPr>
+          <w:b/>
+          <w:bCs/>
+        </w:rPr>
+        <w:t>npm</w:t>
+      </w:r>
+      <w:proofErr w:type="spellEnd"/>
+      <w:r>
+        <w:rPr>
+          <w:b/>
+          <w:bCs/>
+        </w:rPr>
+        <w:t xml:space="preserve"> run </w:t>
+      </w:r>
+      <w:proofErr w:type="spellStart"/>
+      <w:r>
+        <w:rPr>
+          <w:b/>
+          <w:bCs/>
+        </w:rPr>
+        <w:t>start</w:t>
+      </w:r>
+      <w:proofErr w:type="spellEnd"/>
+      <w:r>
+        <w:rPr>
+          <w:b/>
+          <w:bCs/>
+        </w:rPr>
+        <w:t>).</w:t>
+      </w:r>
+    </w:p>
+    <w:p>
+      <w:pPr>
+        <w:rPr>
+          <w:b/>
+          <w:bCs/>
+        </w:rPr>
+      </w:pPr>
+      <w:r>
+        <w:rPr>
+          <w:b/>
+          <w:bCs/>
+        </w:rPr>
+        <w:t>5.Listo</w:t>
+      </w:r>
+    </w:p>
+    <w:p>
+      <w:pPr>
+        <w:rPr>
+          <w:b/>
+          <w:bCs/>
+        </w:rPr>
+      </w:pPr>
+      <w:r>
+        <w:rPr>
+          <w:b/>
+          <w:bCs/>
+        </w:rPr>
+        <w:t>//el archivo(</w:t>
+      </w:r>
+      <w:proofErr w:type="spellStart"/>
+      <w:r>
+        <w:rPr>
+          <w:b/>
+          <w:bCs/>
+        </w:rPr>
+        <w:t>import</w:t>
+      </w:r>
+      <w:proofErr w:type="spellEnd"/>
+      <w:r>
+        <w:rPr>
+          <w:b/>
+          <w:bCs/>
+        </w:rPr>
+        <w:t>-JS-</w:t>
+      </w:r>
+      <w:proofErr w:type="spellStart"/>
+      <w:r>
+        <w:rPr>
+          <w:b/>
+          <w:bCs/>
+        </w:rPr>
+        <w:t>DB.php</w:t>
+      </w:r>
+      <w:proofErr w:type="spellEnd"/>
+      <w:r>
+        <w:rPr>
+          <w:b/>
+          <w:bCs/>
+        </w:rPr>
+        <w:t>) solo importa la base de datos</w:t>
+      </w:r>
     </w:p>
     <w:p>
       <w:pPr>
@@ -1041,9 +1324,20 @@
           <w:sz w:val="27"/>
           <w:szCs w:val="27"/>
         </w:rPr>
-        <w:lastRenderedPageBreak/>
-        <w:t>GET /contacts</w:t>
-      </w:r>
+        <w:t>GET /</w:t>
+      </w:r>
+      <w:proofErr w:type="spellStart"/>
+      <w:r>
+        <w:rPr>
+          <w:b/>
+          <w:bCs/>
+          <w:color w:val="1D2C34"/>
+          <w:sz w:val="27"/>
+          <w:szCs w:val="27"/>
+        </w:rPr>
+        <w:t>contacts</w:t>
+      </w:r>
+      <w:proofErr w:type="spellEnd"/>
     </w:p>
     <w:p>
       <w:pPr>
@@ -1127,8 +1421,22 @@
           <w:szCs w:val="18"/>
           <w:lang w:eastAsia="es-MX"/>
         </w:rPr>
-        <w:t>Desde el Body</w:t>
-      </w:r>
+        <w:t xml:space="preserve">Desde el </w:t>
+      </w:r>
+      <w:proofErr w:type="spellStart"/>
+      <w:r>
+        <w:rPr>
+          <w:rFonts w:ascii="Courier New" w:eastAsia="Times New Roman" w:hAnsi="Courier New" w:cs="Courier New"/>
+          <w:b/>
+          <w:bCs/>
+          <w:color w:val="000000"/>
+          <w:sz w:val="18"/>
+          <w:szCs w:val="18"/>
+          <w:lang w:eastAsia="es-MX"/>
+        </w:rPr>
+        <w:t>Body</w:t>
+      </w:r>
+      <w:proofErr w:type="spellEnd"/>
     </w:p>
     <w:p>
       <w:pPr>
@@ -1183,7 +1491,29 @@
           <w:szCs w:val="18"/>
           <w:lang w:eastAsia="es-MX"/>
         </w:rPr>
-        <w:t>"name"</w:t>
+        <w:t>"</w:t>
+      </w:r>
+      <w:proofErr w:type="spellStart"/>
+      <w:r>
+        <w:rPr>
+          <w:rFonts w:ascii="Courier New" w:eastAsia="Times New Roman" w:hAnsi="Courier New" w:cs="Courier New"/>
+          <w:color w:val="A31515"/>
+          <w:sz w:val="18"/>
+          <w:szCs w:val="18"/>
+          <w:lang w:eastAsia="es-MX"/>
+        </w:rPr>
+        <w:t>name</w:t>
+      </w:r>
+      <w:proofErr w:type="spellEnd"/>
+      <w:r>
+        <w:rPr>
+          <w:rFonts w:ascii="Courier New" w:eastAsia="Times New Roman" w:hAnsi="Courier New" w:cs="Courier New"/>
+          <w:color w:val="A31515"/>
+          <w:sz w:val="18"/>
+          <w:szCs w:val="18"/>
+          <w:lang w:eastAsia="es-MX"/>
+        </w:rPr>
+        <w:t>"</w:t>
       </w:r>
       <w:r>
         <w:rPr>
@@ -1203,7 +1533,51 @@
           <w:szCs w:val="18"/>
           <w:lang w:eastAsia="es-MX"/>
         </w:rPr>
-        <w:t>"Abbigail Wunsch"</w:t>
+        <w:t>"</w:t>
+      </w:r>
+      <w:proofErr w:type="spellStart"/>
+      <w:r>
+        <w:rPr>
+          <w:rFonts w:ascii="Courier New" w:eastAsia="Times New Roman" w:hAnsi="Courier New" w:cs="Courier New"/>
+          <w:color w:val="0451A5"/>
+          <w:sz w:val="18"/>
+          <w:szCs w:val="18"/>
+          <w:lang w:eastAsia="es-MX"/>
+        </w:rPr>
+        <w:t>Abbigail</w:t>
+      </w:r>
+      <w:proofErr w:type="spellEnd"/>
+      <w:r>
+        <w:rPr>
+          <w:rFonts w:ascii="Courier New" w:eastAsia="Times New Roman" w:hAnsi="Courier New" w:cs="Courier New"/>
+          <w:color w:val="0451A5"/>
+          <w:sz w:val="18"/>
+          <w:szCs w:val="18"/>
+          <w:lang w:eastAsia="es-MX"/>
+        </w:rPr>
+        <w:t> </w:t>
+      </w:r>
+      <w:proofErr w:type="spellStart"/>
+      <w:r>
+        <w:rPr>
+          <w:rFonts w:ascii="Courier New" w:eastAsia="Times New Roman" w:hAnsi="Courier New" w:cs="Courier New"/>
+          <w:color w:val="0451A5"/>
+          <w:sz w:val="18"/>
+          <w:szCs w:val="18"/>
+          <w:lang w:eastAsia="es-MX"/>
+        </w:rPr>
+        <w:t>Wunsch</w:t>
+      </w:r>
+      <w:proofErr w:type="spellEnd"/>
+      <w:r>
+        <w:rPr>
+          <w:rFonts w:ascii="Courier New" w:eastAsia="Times New Roman" w:hAnsi="Courier New" w:cs="Courier New"/>
+          <w:color w:val="0451A5"/>
+          <w:sz w:val="18"/>
+          <w:szCs w:val="18"/>
+          <w:lang w:eastAsia="es-MX"/>
+        </w:rPr>
+        <w:t>"</w:t>
       </w:r>
     </w:p>
     <w:p>
@@ -1405,6 +1779,7 @@
           <w:b/>
           <w:bCs/>
         </w:rPr>
+        <w:lastRenderedPageBreak/>
         <w:t>Si el parámetro no es enviado</w:t>
       </w:r>
       <w:r>
@@ -1420,7 +1795,6 @@
         <w:rPr>
           <w:noProof/>
         </w:rPr>
-        <w:lastRenderedPageBreak/>
         <w:drawing>
           <wp:inline distT="0" distB="0" distL="0" distR="0" wp14:anchorId="3B4101F6" wp14:editId="0C536429">
             <wp:extent cx="5612130" cy="1948180"/>
@@ -1542,11 +1916,10 @@
           <w:sz w:val="27"/>
           <w:szCs w:val="27"/>
         </w:rPr>
-        <w:t>GET /contacts/</w:t>
-      </w:r>
-    </w:p>
-    <w:p>
-      <w:pPr>
+        <w:t>GET /</w:t>
+      </w:r>
+      <w:proofErr w:type="spellStart"/>
+      <w:r>
         <w:rPr>
           <w:b/>
           <w:bCs/>
@@ -1554,7 +1927,9 @@
           <w:sz w:val="27"/>
           <w:szCs w:val="27"/>
         </w:rPr>
-      </w:pPr>
+        <w:t>contacts</w:t>
+      </w:r>
+      <w:proofErr w:type="spellEnd"/>
       <w:r>
         <w:rPr>
           <w:b/>
@@ -1563,7 +1938,40 @@
           <w:sz w:val="27"/>
           <w:szCs w:val="27"/>
         </w:rPr>
-        <w:t>Ejmplo:</w:t>
+        <w:t>/</w:t>
+      </w:r>
+    </w:p>
+    <w:p>
+      <w:pPr>
+        <w:rPr>
+          <w:b/>
+          <w:bCs/>
+          <w:color w:val="1D2C34"/>
+          <w:sz w:val="27"/>
+          <w:szCs w:val="27"/>
+        </w:rPr>
+      </w:pPr>
+      <w:proofErr w:type="spellStart"/>
+      <w:r>
+        <w:rPr>
+          <w:b/>
+          <w:bCs/>
+          <w:color w:val="1D2C34"/>
+          <w:sz w:val="27"/>
+          <w:szCs w:val="27"/>
+        </w:rPr>
+        <w:t>Ejmplo</w:t>
+      </w:r>
+      <w:proofErr w:type="spellEnd"/>
+      <w:r>
+        <w:rPr>
+          <w:b/>
+          <w:bCs/>
+          <w:color w:val="1D2C34"/>
+          <w:sz w:val="27"/>
+          <w:szCs w:val="27"/>
+        </w:rPr>
+        <w:t>:</w:t>
       </w:r>
       <w:r>
         <w:rPr>
@@ -1611,6 +2019,7 @@
         <w:rPr>
           <w:noProof/>
         </w:rPr>
+        <w:lastRenderedPageBreak/>
         <w:drawing>
           <wp:inline distT="0" distB="0" distL="0" distR="0" wp14:anchorId="37A7D1D9" wp14:editId="5483E2F4">
             <wp:extent cx="5612130" cy="2429510"/>
@@ -1660,7 +2069,6 @@
           <w:b/>
           <w:bCs/>
         </w:rPr>
-        <w:lastRenderedPageBreak/>
         <w:t xml:space="preserve">Si </w:t>
       </w:r>
       <w:r>
@@ -1745,7 +2153,29 @@
           <w:sz w:val="27"/>
           <w:szCs w:val="27"/>
         </w:rPr>
-        <w:t>DELETE /contacts/</w:t>
+        <w:t>DELETE /</w:t>
+      </w:r>
+      <w:proofErr w:type="spellStart"/>
+      <w:r>
+        <w:rPr>
+          <w:b/>
+          <w:bCs/>
+          <w:color w:val="1D2C34"/>
+          <w:sz w:val="27"/>
+          <w:szCs w:val="27"/>
+        </w:rPr>
+        <w:t>contacts</w:t>
+      </w:r>
+      <w:proofErr w:type="spellEnd"/>
+      <w:r>
+        <w:rPr>
+          <w:b/>
+          <w:bCs/>
+          <w:color w:val="1D2C34"/>
+          <w:sz w:val="27"/>
+          <w:szCs w:val="27"/>
+        </w:rPr>
+        <w:t>/</w:t>
       </w:r>
     </w:p>
     <w:p>
@@ -1910,6 +2340,7 @@
           <w:sz w:val="27"/>
           <w:szCs w:val="27"/>
         </w:rPr>
+        <w:lastRenderedPageBreak/>
         <w:t>Si el id del contacto no existe</w:t>
       </w:r>
     </w:p>

</xml_diff>